<commit_message>
Bài tập nhóm tuần 2
Anh em nộp bài vào folder 2 nhá tránh nộp ra ngoài nhá
</commit_message>
<xml_diff>
--- a/Tuan1/Lab1.docx
+++ b/Tuan1/Lab1.docx
@@ -351,28 +351,276 @@
     </w:p>
     <w:p>
       <w:pPr>
-        <w:rPr>
-          <w:rFonts w:ascii="Times New Roman" w:hAnsi="Times New Roman" w:cs="Times New Roman"/>
-        </w:rPr>
-      </w:pPr>
-      <w:r>
-        <w:rPr>
-          <w:rFonts w:ascii="Times New Roman" w:hAnsi="Times New Roman" w:cs="Times New Roman"/>
-        </w:rPr>
+        <w:pStyle w:val="HTMLPreformatted"/>
+        <w:textAlignment w:val="baseline"/>
+      </w:pPr>
+    </w:p>
+    <w:p>
+      <w:pPr>
+        <w:pStyle w:val="HTMLPreformatted"/>
+        <w:textAlignment w:val="baseline"/>
+      </w:pPr>
+      <w:r>
         <w:t>3. Phép toán nhân (multiplication):</w:t>
       </w:r>
     </w:p>
     <w:p>
       <w:pPr>
-        <w:rPr>
-          <w:rFonts w:ascii="Times New Roman" w:hAnsi="Times New Roman" w:cs="Times New Roman"/>
-        </w:rPr>
-      </w:pPr>
-      <w:r>
-        <w:rPr>
-          <w:rFonts w:ascii="Times New Roman" w:hAnsi="Times New Roman" w:cs="Times New Roman"/>
-        </w:rPr>
+        <w:pStyle w:val="HTMLPreformatted"/>
+        <w:textAlignment w:val="baseline"/>
+      </w:pPr>
+      <w:r>
+        <w:t xml:space="preserve">         1 1 0 1</w:t>
+      </w:r>
+    </w:p>
+    <w:p>
+      <w:pPr>
+        <w:pStyle w:val="HTMLPreformatted"/>
+        <w:textAlignment w:val="baseline"/>
+      </w:pPr>
+      <w:r>
+        <w:t xml:space="preserve">    ×     1 0 1</w:t>
+      </w:r>
+    </w:p>
+    <w:p>
+      <w:pPr>
+        <w:pStyle w:val="HTMLPreformatted"/>
+        <w:textAlignment w:val="baseline"/>
+      </w:pPr>
+      <w:r>
+        <w:t>----------------</w:t>
+      </w:r>
+    </w:p>
+    <w:p>
+      <w:pPr>
+        <w:pStyle w:val="HTMLPreformatted"/>
+        <w:textAlignment w:val="baseline"/>
+      </w:pPr>
+      <w:r>
+        <w:t xml:space="preserve">          1 1 0 1    </w:t>
+      </w:r>
+    </w:p>
+    <w:p>
+      <w:pPr>
+        <w:pStyle w:val="HTMLPreformatted"/>
+        <w:textAlignment w:val="baseline"/>
+      </w:pPr>
+      <w:r>
+        <w:t xml:space="preserve">          0 0 0 0 </w:t>
+      </w:r>
+    </w:p>
+    <w:p>
+      <w:pPr>
+        <w:pStyle w:val="HTMLPreformatted"/>
+        <w:textAlignment w:val="baseline"/>
+      </w:pPr>
+      <w:r>
+        <w:t xml:space="preserve">          1 1 0 1</w:t>
+      </w:r>
+    </w:p>
+    <w:p>
+      <w:pPr>
+        <w:pStyle w:val="HTMLPreformatted"/>
+        <w:textAlignment w:val="baseline"/>
+      </w:pPr>
+      <w:r>
+        <w:t>----------------</w:t>
+      </w:r>
+    </w:p>
+    <w:p>
+      <w:pPr>
+        <w:pStyle w:val="HTMLPreformatted"/>
+        <w:textAlignment w:val="baseline"/>
+      </w:pPr>
+      <w:r>
+        <w:t xml:space="preserve"> = 1 0 0 0 0 0 1</w:t>
+      </w:r>
+    </w:p>
+    <w:p>
+      <w:pPr>
+        <w:pStyle w:val="HTMLPreformatted"/>
+        <w:textAlignment w:val="baseline"/>
+      </w:pPr>
+    </w:p>
+    <w:p>
+      <w:pPr>
+        <w:pStyle w:val="HTMLPreformatted"/>
+        <w:textAlignment w:val="baseline"/>
+      </w:pPr>
+      <w:r>
         <w:t>4. Phép toán chia (division):</w:t>
+      </w:r>
+    </w:p>
+    <w:p>
+      <w:pPr>
+        <w:pStyle w:val="HTMLPreformatted"/>
+        <w:textAlignment w:val="baseline"/>
+      </w:pPr>
+      <w:r>
+        <w:t>Vd 1 :</w:t>
+      </w:r>
+    </w:p>
+    <w:p>
+      <w:pPr>
+        <w:pStyle w:val="HTMLPreformatted"/>
+        <w:textAlignment w:val="baseline"/>
+      </w:pPr>
+      <w:r>
+        <w:t xml:space="preserve">  159 | 12</w:t>
+      </w:r>
+    </w:p>
+    <w:p>
+      <w:pPr>
+        <w:pStyle w:val="HTMLPreformatted"/>
+        <w:textAlignment w:val="baseline"/>
+      </w:pPr>
+      <w:r>
+        <w:t>- 12  |----</w:t>
+      </w:r>
+    </w:p>
+    <w:p>
+      <w:pPr>
+        <w:pStyle w:val="HTMLPreformatted"/>
+        <w:textAlignment w:val="baseline"/>
+      </w:pPr>
+      <w:r>
+        <w:t xml:space="preserve">  --  | 13</w:t>
+      </w:r>
+    </w:p>
+    <w:p>
+      <w:pPr>
+        <w:pStyle w:val="HTMLPreformatted"/>
+        <w:textAlignment w:val="baseline"/>
+      </w:pPr>
+      <w:r>
+        <w:t xml:space="preserve">   39 |</w:t>
+      </w:r>
+    </w:p>
+    <w:p>
+      <w:pPr>
+        <w:pStyle w:val="HTMLPreformatted"/>
+        <w:textAlignment w:val="baseline"/>
+      </w:pPr>
+      <w:r>
+        <w:t xml:space="preserve">  -36 |</w:t>
+      </w:r>
+    </w:p>
+    <w:p>
+      <w:pPr>
+        <w:pStyle w:val="HTMLPreformatted"/>
+        <w:textAlignment w:val="baseline"/>
+      </w:pPr>
+      <w:r>
+        <w:t xml:space="preserve">   -- |</w:t>
+      </w:r>
+    </w:p>
+    <w:p>
+      <w:pPr>
+        <w:pStyle w:val="HTMLPreformatted"/>
+        <w:textAlignment w:val="baseline"/>
+      </w:pPr>
+      <w:r>
+        <w:t xml:space="preserve">    3 |</w:t>
+      </w:r>
+    </w:p>
+    <w:p>
+      <w:pPr>
+        <w:pStyle w:val="HTMLPreformatted"/>
+        <w:textAlignment w:val="baseline"/>
+      </w:pPr>
+      <w:r>
+        <w:t>Vd 2:</w:t>
+      </w:r>
+    </w:p>
+    <w:p>
+      <w:pPr>
+        <w:pStyle w:val="HTMLPreformatted"/>
+        <w:textAlignment w:val="baseline"/>
+      </w:pPr>
+      <w:r>
+        <w:t xml:space="preserve">  10011111 | 1100</w:t>
+      </w:r>
+    </w:p>
+    <w:p>
+      <w:pPr>
+        <w:pStyle w:val="HTMLPreformatted"/>
+        <w:textAlignment w:val="baseline"/>
+      </w:pPr>
+      <w:r>
+        <w:t>-  1100    |------</w:t>
+      </w:r>
+    </w:p>
+    <w:p>
+      <w:pPr>
+        <w:pStyle w:val="HTMLPreformatted"/>
+        <w:textAlignment w:val="baseline"/>
+      </w:pPr>
+      <w:r>
+        <w:t xml:space="preserve">   ----    | 1101</w:t>
+      </w:r>
+    </w:p>
+    <w:p>
+      <w:pPr>
+        <w:pStyle w:val="HTMLPreformatted"/>
+        <w:textAlignment w:val="baseline"/>
+      </w:pPr>
+      <w:r>
+        <w:t xml:space="preserve">    1111   |</w:t>
+      </w:r>
+    </w:p>
+    <w:p>
+      <w:pPr>
+        <w:pStyle w:val="HTMLPreformatted"/>
+        <w:textAlignment w:val="baseline"/>
+      </w:pPr>
+      <w:r>
+        <w:t xml:space="preserve">  - 1100   |</w:t>
+      </w:r>
+    </w:p>
+    <w:p>
+      <w:pPr>
+        <w:pStyle w:val="HTMLPreformatted"/>
+        <w:textAlignment w:val="baseline"/>
+      </w:pPr>
+      <w:r>
+        <w:t xml:space="preserve">    ----   |</w:t>
+      </w:r>
+    </w:p>
+    <w:p>
+      <w:pPr>
+        <w:pStyle w:val="HTMLPreformatted"/>
+        <w:textAlignment w:val="baseline"/>
+      </w:pPr>
+      <w:r>
+        <w:lastRenderedPageBreak/>
+        <w:t xml:space="preserve">      1111 |</w:t>
+      </w:r>
+    </w:p>
+    <w:p>
+      <w:pPr>
+        <w:pStyle w:val="HTMLPreformatted"/>
+        <w:textAlignment w:val="baseline"/>
+      </w:pPr>
+      <w:r>
+        <w:t xml:space="preserve">    - 1100 |</w:t>
+      </w:r>
+    </w:p>
+    <w:p>
+      <w:pPr>
+        <w:pStyle w:val="HTMLPreformatted"/>
+        <w:textAlignment w:val="baseline"/>
+      </w:pPr>
+      <w:r>
+        <w:t xml:space="preserve">      ---- |</w:t>
+      </w:r>
+    </w:p>
+    <w:p>
+      <w:pPr>
+        <w:pStyle w:val="HTMLPreformatted"/>
+        <w:textAlignment w:val="baseline"/>
+      </w:pPr>
+      <w:r>
+        <w:t xml:space="preserve">        11 |</w:t>
       </w:r>
     </w:p>
     <w:p>
@@ -647,18 +895,17 @@
           <w:rFonts w:ascii="Courier New" w:hAnsi="Courier New" w:cs="Courier New"/>
           <w:noProof/>
         </w:rPr>
-        <w:lastRenderedPageBreak/>
         <w:drawing>
-          <wp:anchor distT="0" distB="0" distL="114300" distR="114300" simplePos="0" relativeHeight="251659264" behindDoc="0" locked="0" layoutInCell="1" allowOverlap="1" wp14:anchorId="2A4A800F" wp14:editId="071F9B51">
+          <wp:anchor distT="0" distB="0" distL="114300" distR="114300" simplePos="0" relativeHeight="251659264" behindDoc="0" locked="0" layoutInCell="1" allowOverlap="1" wp14:anchorId="48BEAE0C" wp14:editId="5627E7BC">
             <wp:simplePos x="0" y="0"/>
             <wp:positionH relativeFrom="margin">
-              <wp:align>left</wp:align>
+              <wp:align>center</wp:align>
             </wp:positionH>
             <wp:positionV relativeFrom="paragraph">
-              <wp:posOffset>324485</wp:posOffset>
+              <wp:posOffset>187960</wp:posOffset>
             </wp:positionV>
-            <wp:extent cx="5324475" cy="4067175"/>
-            <wp:effectExtent l="0" t="0" r="9525" b="9525"/>
+            <wp:extent cx="5324475" cy="3390900"/>
+            <wp:effectExtent l="0" t="0" r="9525" b="0"/>
             <wp:wrapSquare wrapText="bothSides"/>
             <wp:docPr id="1" name="Picture 1"/>
             <wp:cNvGraphicFramePr>
@@ -686,7 +933,7 @@
                   <pic:spPr>
                     <a:xfrm>
                       <a:off x="0" y="0"/>
-                      <a:ext cx="5324475" cy="4067175"/>
+                      <a:ext cx="5324475" cy="3390900"/>
                     </a:xfrm>
                     <a:prstGeom prst="rect">
                       <a:avLst/>
@@ -723,190 +970,129 @@
     <w:p>
       <w:pPr>
         <w:rPr>
-          <w:rFonts w:ascii="Courier New" w:hAnsi="Courier New" w:cs="Courier New"/>
-        </w:rPr>
-      </w:pPr>
-    </w:p>
-    <w:p>
-      <w:pPr>
-        <w:rPr>
-          <w:rFonts w:ascii="Courier New" w:hAnsi="Courier New" w:cs="Courier New"/>
-        </w:rPr>
-      </w:pPr>
-    </w:p>
-    <w:p>
-      <w:pPr>
-        <w:rPr>
-          <w:rFonts w:ascii="Courier New" w:hAnsi="Courier New" w:cs="Courier New"/>
-        </w:rPr>
-      </w:pPr>
-    </w:p>
-    <w:p>
-      <w:pPr>
-        <w:rPr>
-          <w:rFonts w:ascii="Courier New" w:hAnsi="Courier New" w:cs="Courier New"/>
-        </w:rPr>
-      </w:pPr>
-    </w:p>
-    <w:p>
-      <w:pPr>
-        <w:rPr>
-          <w:rFonts w:ascii="Courier New" w:hAnsi="Courier New" w:cs="Courier New"/>
-        </w:rPr>
-      </w:pPr>
-    </w:p>
-    <w:p>
-      <w:pPr>
-        <w:rPr>
-          <w:rFonts w:ascii="Courier New" w:hAnsi="Courier New" w:cs="Courier New"/>
-        </w:rPr>
-      </w:pPr>
-    </w:p>
-    <w:p>
-      <w:pPr>
-        <w:rPr>
-          <w:rFonts w:ascii="Courier New" w:hAnsi="Courier New" w:cs="Courier New"/>
-        </w:rPr>
-      </w:pPr>
-    </w:p>
-    <w:p>
-      <w:pPr>
-        <w:rPr>
-          <w:rFonts w:ascii="Courier New" w:hAnsi="Courier New" w:cs="Courier New"/>
-        </w:rPr>
-      </w:pPr>
-    </w:p>
-    <w:p>
-      <w:pPr>
-        <w:rPr>
-          <w:rFonts w:ascii="Courier New" w:hAnsi="Courier New" w:cs="Courier New"/>
-        </w:rPr>
-      </w:pPr>
-    </w:p>
-    <w:p>
-      <w:pPr>
-        <w:rPr>
-          <w:rFonts w:ascii="Courier New" w:hAnsi="Courier New" w:cs="Courier New"/>
-        </w:rPr>
-      </w:pPr>
-    </w:p>
-    <w:p>
-      <w:pPr>
-        <w:rPr>
-          <w:rFonts w:ascii="Courier New" w:hAnsi="Courier New" w:cs="Courier New"/>
-        </w:rPr>
-      </w:pPr>
-    </w:p>
-    <w:p>
-      <w:pPr>
-        <w:pStyle w:val="HTMLPreformatted"/>
-        <w:textAlignment w:val="baseline"/>
-      </w:pPr>
-    </w:p>
-    <w:p>
-      <w:pPr>
-        <w:pStyle w:val="HTMLPreformatted"/>
-        <w:textAlignment w:val="baseline"/>
-      </w:pPr>
-    </w:p>
-    <w:p>
-      <w:pPr>
-        <w:pStyle w:val="HTMLPreformatted"/>
-        <w:textAlignment w:val="baseline"/>
-      </w:pPr>
-    </w:p>
-    <w:p>
-      <w:pPr>
-        <w:pStyle w:val="HTMLPreformatted"/>
-        <w:textAlignment w:val="baseline"/>
-      </w:pPr>
-    </w:p>
-    <w:p>
-      <w:pPr>
-        <w:pStyle w:val="HTMLPreformatted"/>
-        <w:textAlignment w:val="baseline"/>
-      </w:pPr>
-    </w:p>
-    <w:p>
-      <w:pPr>
-        <w:rPr>
           <w:rFonts w:ascii="Courier New" w:eastAsia="Times New Roman" w:hAnsi="Courier New" w:cs="Courier New"/>
           <w:sz w:val="20"/>
           <w:szCs w:val="20"/>
         </w:rPr>
       </w:pPr>
-      <w:r>
-        <w:rPr>
-          <w:rFonts w:ascii="Courier New" w:hAnsi="Courier New" w:cs="Courier New"/>
-        </w:rPr>
-        <w:br w:type="page"/>
-      </w:r>
-    </w:p>
-    <w:p>
-      <w:pPr>
-        <w:pStyle w:val="HTMLPreformatted"/>
-        <w:textAlignment w:val="baseline"/>
+    </w:p>
+    <w:p>
+      <w:pPr>
+        <w:pStyle w:val="HTMLPreformatted"/>
+        <w:textAlignment w:val="baseline"/>
+        <w:rPr>
+          <w:sz w:val="24"/>
+          <w:szCs w:val="24"/>
+        </w:rPr>
       </w:pPr>
       <w:r>
         <w:lastRenderedPageBreak/>
         <w:t>Bài 5a:</w:t>
       </w:r>
       <w:r>
-        <w:t xml:space="preserve"> Khi gán x=a, với a là hằng số vượt ra ngoại phạm vi có thể chứa của biến nguyên x thì kết quả nhận được sẽ như thế nào?</w:t>
-      </w:r>
-    </w:p>
-    <w:p>
-      <w:pPr>
-        <w:pStyle w:val="HTMLPreformatted"/>
-        <w:textAlignment w:val="baseline"/>
-        <w:rPr>
-          <w:color w:val="000000"/>
-          <w:sz w:val="19"/>
-          <w:szCs w:val="19"/>
-        </w:rPr>
-      </w:pPr>
-      <w:r>
+        <w:t xml:space="preserve"> </w:t>
+      </w:r>
+      <w:r>
+        <w:rPr>
+          <w:sz w:val="24"/>
+          <w:szCs w:val="24"/>
+        </w:rPr>
+        <w:t>Khi gán x=a, với a là hằng số vượt ra ngoại phạm vi có thể chứa của biến nguyên x thì kết quả nhận được sẽ như thế nào?</w:t>
+      </w:r>
+    </w:p>
+    <w:p>
+      <w:pPr>
+        <w:pStyle w:val="HTMLPreformatted"/>
+        <w:textAlignment w:val="baseline"/>
+        <w:rPr>
+          <w:color w:val="000000"/>
+          <w:sz w:val="24"/>
+          <w:szCs w:val="24"/>
+        </w:rPr>
+      </w:pPr>
+      <w:r>
+        <w:rPr>
+          <w:sz w:val="24"/>
+          <w:szCs w:val="24"/>
+        </w:rPr>
         <w:t>Như chúng ta đã biết h</w:t>
       </w:r>
       <w:r>
+        <w:rPr>
+          <w:sz w:val="24"/>
+          <w:szCs w:val="24"/>
+        </w:rPr>
         <w:t xml:space="preserve">ằng số là 1 số cố định không bao giờ thây đổi </w:t>
       </w:r>
       <w:r>
+        <w:rPr>
+          <w:sz w:val="24"/>
+          <w:szCs w:val="24"/>
+        </w:rPr>
         <w:t>ở bài toán trên chúng ta đã cho hằng số a một giá trị</w:t>
       </w:r>
       <w:r>
         <w:rPr>
           <w:color w:val="000000"/>
-          <w:sz w:val="19"/>
-          <w:szCs w:val="19"/>
+          <w:sz w:val="24"/>
+          <w:szCs w:val="24"/>
           <w:highlight w:val="white"/>
         </w:rPr>
-        <w:t xml:space="preserve"> 21474836485998</w:t>
-      </w:r>
-      <w:r>
-        <w:rPr>
-          <w:color w:val="000000"/>
-          <w:sz w:val="19"/>
-          <w:szCs w:val="19"/>
-        </w:rPr>
-        <w:t xml:space="preserve"> và gán cho biến x có kiểu dữ liệu “int” vùng giá trị là -2147483648 -&gt; 2147483647  như vậy giá trị của a đã vượt quá vùng giá trị của biến x.</w:t>
-      </w:r>
-    </w:p>
-    <w:p>
-      <w:pPr>
-        <w:pStyle w:val="HTMLPreformatted"/>
-        <w:textAlignment w:val="baseline"/>
-        <w:rPr>
-          <w:color w:val="000000"/>
-          <w:sz w:val="19"/>
-          <w:szCs w:val="19"/>
-        </w:rPr>
-      </w:pPr>
-      <w:r>
-        <w:rPr>
-          <w:color w:val="000000"/>
-          <w:sz w:val="19"/>
-          <w:szCs w:val="19"/>
+        <w:t xml:space="preserve"> </w:t>
+      </w:r>
+      <w:bookmarkStart w:id="0" w:name="_GoBack"/>
+      <w:r>
+        <w:rPr>
+          <w:b/>
+          <w:color w:val="000000"/>
+          <w:sz w:val="24"/>
+          <w:szCs w:val="24"/>
+          <w:highlight w:val="white"/>
+        </w:rPr>
+        <w:t>21474836485998</w:t>
+      </w:r>
+      <w:bookmarkEnd w:id="0"/>
+      <w:r>
+        <w:rPr>
+          <w:color w:val="000000"/>
+          <w:sz w:val="24"/>
+          <w:szCs w:val="24"/>
+        </w:rPr>
+        <w:t xml:space="preserve"> và gán cho biến x có kiểu dữ liệu “int” vùng giá trị là -</w:t>
+      </w:r>
+      <w:r>
+        <w:rPr>
+          <w:b/>
+          <w:color w:val="000000"/>
+          <w:sz w:val="24"/>
+          <w:szCs w:val="24"/>
+        </w:rPr>
+        <w:t>2147483648 -&gt; 2147483647</w:t>
+      </w:r>
+      <w:r>
+        <w:rPr>
+          <w:color w:val="000000"/>
+          <w:sz w:val="24"/>
+          <w:szCs w:val="24"/>
+        </w:rPr>
+        <w:t xml:space="preserve">  như vậy giá trị của a đã vượt quá vùng giá trị của biến x.</w:t>
+      </w:r>
+    </w:p>
+    <w:p>
+      <w:pPr>
+        <w:pStyle w:val="HTMLPreformatted"/>
+        <w:textAlignment w:val="baseline"/>
+        <w:rPr>
+          <w:color w:val="000000"/>
+          <w:sz w:val="24"/>
+          <w:szCs w:val="24"/>
+        </w:rPr>
+      </w:pPr>
+      <w:r>
+        <w:rPr>
+          <w:color w:val="000000"/>
+          <w:sz w:val="24"/>
+          <w:szCs w:val="24"/>
         </w:rPr>
         <w:t>Vậy cho 1 hằng số vượt ngưỡng giá trị của x thì kết quả ra sao?</w:t>
       </w:r>
@@ -915,36 +1101,69 @@
       <w:pPr>
         <w:pStyle w:val="HTMLPreformatted"/>
         <w:textAlignment w:val="baseline"/>
-      </w:pPr>
-      <w:r>
-        <w:t xml:space="preserve">Đối với kiểu dữ liệu “int” kích thước của nó có 4byte = 32bit </w:t>
-      </w:r>
-      <w:r>
-        <w:t xml:space="preserve">=&gt; xảy ra hiện tượng lỗi tràn số do đó khi chúng ta đưa giá trị a vượt ngưỡng 32bit thì biến x ban đầu sẽ lấy đủ kích cỡ 32bit sau đó nó mới tiếp tục nhận những </w:t>
-      </w:r>
-      <w:r>
-        <w:t>32</w:t>
-      </w:r>
-      <w:r>
-        <w:t xml:space="preserve">bit </w:t>
-      </w:r>
-      <w:r>
-        <w:t>tiếp theo</w:t>
-      </w:r>
-      <w:r>
+        <w:rPr>
+          <w:sz w:val="24"/>
+          <w:szCs w:val="24"/>
+        </w:rPr>
+      </w:pPr>
+      <w:r>
+        <w:rPr>
+          <w:sz w:val="24"/>
+          <w:szCs w:val="24"/>
+        </w:rPr>
+        <w:t xml:space="preserve">Đối với kiểu dữ liệu “int” kích thước của nó có </w:t>
+      </w:r>
+      <w:r>
+        <w:rPr>
+          <w:b/>
+          <w:sz w:val="24"/>
+          <w:szCs w:val="24"/>
+        </w:rPr>
+        <w:t>4byte = 32bit</w:t>
+      </w:r>
+      <w:r>
+        <w:rPr>
+          <w:sz w:val="24"/>
+          <w:szCs w:val="24"/>
+        </w:rPr>
         <w:t xml:space="preserve"> </w:t>
       </w:r>
       <w:r>
-        <w:t>và</w:t>
-      </w:r>
-      <w:r>
-        <w:t xml:space="preserve"> giá trị</w:t>
-      </w:r>
-      <w:r>
-        <w:t xml:space="preserve"> còn lại là:</w:t>
-      </w:r>
-      <w:r>
-        <w:t xml:space="preserve"> 5998.</w:t>
+        <w:rPr>
+          <w:sz w:val="24"/>
+          <w:szCs w:val="24"/>
+        </w:rPr>
+        <w:t xml:space="preserve">=&gt; xảy ra hiện tượng lỗi tràn số do đó khi chúng ta đưa giá trị a vượt ngưỡng </w:t>
+      </w:r>
+      <w:r>
+        <w:rPr>
+          <w:b/>
+          <w:sz w:val="24"/>
+          <w:szCs w:val="24"/>
+        </w:rPr>
+        <w:t>32bit</w:t>
+      </w:r>
+      <w:r>
+        <w:rPr>
+          <w:sz w:val="24"/>
+          <w:szCs w:val="24"/>
+        </w:rPr>
+        <w:t xml:space="preserve"> thì biến x ban đầu sẽ lấy đủ kích cỡ </w:t>
+      </w:r>
+      <w:r>
+        <w:rPr>
+          <w:b/>
+          <w:sz w:val="24"/>
+          <w:szCs w:val="24"/>
+        </w:rPr>
+        <w:t>32bit</w:t>
+      </w:r>
+      <w:r>
+        <w:rPr>
+          <w:sz w:val="24"/>
+          <w:szCs w:val="24"/>
+        </w:rPr>
+        <w:t xml:space="preserve"> sau đó nó mới tiếp tục nhận những 32bit tiếp theo và giá trị còn lại là: 5998.</w:t>
       </w:r>
     </w:p>
     <w:p>
@@ -1146,8 +1365,6 @@
         </w:rPr>
         <w:t>64 bit = 8</w:t>
       </w:r>
-      <w:bookmarkStart w:id="0" w:name="_GoBack"/>
-      <w:bookmarkEnd w:id="0"/>
       <w:r>
         <w:rPr>
           <w:b/>

</xml_diff>